<commit_message>
Fixed week 1 and added some week 2
</commit_message>
<xml_diff>
--- a/Course/CSE110/Lab/Week - 1/Assignment 01_24110031_ SM Mostofa Morshed Sayeem_Flowchart Solution .docx
+++ b/Course/CSE110/Lab/Week - 1/Assignment 01_24110031_ SM Mostofa Morshed Sayeem_Flowchart Solution .docx
@@ -212,7 +212,7 @@
           <w:noProof/>
         </w:rPr>
         <w:drawing>
-          <wp:inline distT="0" distB="0" distL="0" distR="0" wp14:anchorId="77E7BD57" wp14:editId="2A9A28B6">
+          <wp:inline distT="0" distB="0" distL="0" distR="0" wp14:anchorId="77E7BD57" wp14:editId="5646E2AE">
             <wp:extent cx="5747657" cy="7316470"/>
             <wp:effectExtent l="0" t="0" r="0" b="17780"/>
             <wp:docPr id="1171561463" name="Diagram 1"/>
@@ -432,6 +432,7 @@
       <w:r>
         <w:rPr>
           <w:rFonts w:ascii="Calibri" w:hAnsi="Calibri" w:cs="Calibri"/>
+          <w:noProof/>
         </w:rPr>
         <w:lastRenderedPageBreak/>
         <w:drawing>
@@ -494,10 +495,7 @@
         <w:t xml:space="preserve">8. </w:t>
       </w:r>
       <w:r>
-        <w:t>Design a flowchart to take two numbers a and c as input (look at the image below</w:t>
-      </w:r>
-      <w:r>
-        <w:t>) and</w:t>
+        <w:t>Design a flowchart to take two numbers a and c as input (look at the image below) and</w:t>
       </w:r>
       <w:r>
         <w:t xml:space="preserve"> </w:t>
@@ -509,10 +507,7 @@
         <w:t xml:space="preserve"> </w:t>
       </w:r>
       <w:r>
-        <w:t xml:space="preserve">circle, and c is the length of the sides of the </w:t>
-      </w:r>
-      <w:r>
-        <w:t>square.</w:t>
+        <w:t>circle, and c is the length of the sides of the square.</w:t>
       </w:r>
     </w:p>
     <w:p>
@@ -541,6 +536,7 @@
           <w:rFonts w:ascii="Calibri" w:hAnsi="Calibri" w:cs="Calibri"/>
           <w:noProof/>
         </w:rPr>
+        <w:lastRenderedPageBreak/>
         <w:drawing>
           <wp:anchor distT="0" distB="0" distL="114300" distR="114300" simplePos="0" relativeHeight="251656704" behindDoc="0" locked="0" layoutInCell="1" allowOverlap="1" wp14:anchorId="30141642" wp14:editId="5549E62F">
             <wp:simplePos x="0" y="0"/>
@@ -617,14 +613,7 @@
         <w:rPr>
           <w:rFonts w:ascii="Calibri" w:hAnsi="Calibri" w:cs="Calibri"/>
         </w:rPr>
-        <w:lastRenderedPageBreak/>
-        <w:t>9.</w:t>
-      </w:r>
-      <w:r>
-        <w:rPr>
-          <w:rFonts w:ascii="Calibri" w:hAnsi="Calibri" w:cs="Calibri"/>
-        </w:rPr>
-        <w:t xml:space="preserve"> </w:t>
+        <w:t xml:space="preserve">9. </w:t>
       </w:r>
       <w:r>
         <w:t>Design a flowchart to take a number as input (look at the image below), and print the area of the portion colored in red. In the following image, a is the diameter of the circle</w:t>
@@ -1834,6 +1823,7 @@
   <w:style w:type="character" w:default="1" w:styleId="DefaultParagraphFont">
     <w:name w:val="Default Paragraph Font"/>
     <w:uiPriority w:val="1"/>
+    <w:semiHidden/>
     <w:unhideWhenUsed/>
   </w:style>
   <w:style w:type="table" w:default="1" w:styleId="TableNormal">
@@ -12147,7 +12137,7 @@
                 <a:schemeClr val="tx1"/>
               </a:solidFill>
             </a:rPr>
-            <a:t>avg = (num1 * num2 * num3) / 3</a:t>
+            <a:t>avg = (num1 + num2 + num3) / 3</a:t>
           </a:r>
         </a:p>
       </dgm:t>
@@ -22165,7 +22155,7 @@
                 <a:schemeClr val="tx1"/>
               </a:solidFill>
             </a:rPr>
-            <a:t>avg = (num1 * num2 * num3) / 3</a:t>
+            <a:t>avg = (num1 + num2 + num3) / 3</a:t>
           </a:r>
         </a:p>
       </dsp:txBody>

</xml_diff>